<commit_message>
remove extra file and add Real-Slab-Total-IMG
</commit_message>
<xml_diff>
--- a/Slab_Doc.docx
+++ b/Slab_Doc.docx
@@ -2069,6 +2069,8 @@
         <w:bidi/>
         <w:rPr>
           <w:rFonts w:cs="B Nazanin"/>
+          <w:b/>
+          <w:bCs/>
           <w:sz w:val="26"/>
           <w:szCs w:val="26"/>
           <w:rtl/>
@@ -2084,14 +2086,18 @@
         <w:bidi/>
         <w:rPr>
           <w:rFonts w:cs="B Nazanin"/>
-          <w:sz w:val="26"/>
-          <w:szCs w:val="26"/>
-          <w:lang w:bidi="fa-IR"/>
-        </w:rPr>
-      </w:pPr>
-      <w:r>
-        <w:rPr>
-          <w:rFonts w:cs="B Nazanin" w:hint="cs"/>
+          <w:b/>
+          <w:bCs/>
+          <w:sz w:val="26"/>
+          <w:szCs w:val="26"/>
+          <w:lang w:bidi="fa-IR"/>
+        </w:rPr>
+      </w:pPr>
+      <w:r>
+        <w:rPr>
+          <w:rFonts w:cs="B Nazanin" w:hint="cs"/>
+          <w:b/>
+          <w:bCs/>
           <w:sz w:val="26"/>
           <w:szCs w:val="26"/>
           <w:rtl/>
@@ -2121,7 +2127,7 @@
         </w:tabs>
         <w:bidi/>
         <w:rPr>
-          <w:rFonts w:cs="B Nazanin" w:hint="cs"/>
+          <w:rFonts w:cs="B Nazanin"/>
           <w:b/>
           <w:bCs/>
           <w:sz w:val="26"/>
@@ -2182,42 +2188,7 @@
           <w:szCs w:val="28"/>
           <w:lang w:bidi="fa-IR"/>
         </w:rPr>
-        <w:t>e</w:t>
-      </w:r>
-      <w:r>
-        <w:rPr>
-          <w:rFonts w:cs="B Nazanin"/>
-          <w:b/>
-          <w:bCs/>
-          <w:sz w:val="28"/>
-          <w:szCs w:val="28"/>
-          <w:lang w:bidi="fa-IR"/>
-        </w:rPr>
-        <w:t xml:space="preserve">poch </w:t>
-      </w:r>
-      <w:proofErr w:type="gramStart"/>
-      <w:r>
-        <w:rPr>
-          <w:rFonts w:cs="B Nazanin"/>
-          <w:b/>
-          <w:bCs/>
-          <w:sz w:val="28"/>
-          <w:szCs w:val="28"/>
-          <w:lang w:bidi="fa-IR"/>
-        </w:rPr>
-        <w:t>100 ,</w:t>
-      </w:r>
-      <w:proofErr w:type="gramEnd"/>
-      <w:r>
-        <w:rPr>
-          <w:rFonts w:cs="B Nazanin"/>
-          <w:b/>
-          <w:bCs/>
-          <w:sz w:val="28"/>
-          <w:szCs w:val="28"/>
-          <w:lang w:bidi="fa-IR"/>
-        </w:rPr>
-        <w:t xml:space="preserve"> batch 2</w:t>
+        <w:t>, batch 2</w:t>
       </w:r>
       <w:r>
         <w:rPr>
@@ -2414,18 +2385,7 @@
           <w:szCs w:val="32"/>
           <w:lang w:bidi="fa-IR"/>
         </w:rPr>
-        <w:t>3</w:t>
-      </w:r>
-      <w:r>
-        <w:rPr>
-          <w:rFonts w:cs="B Nazanin"/>
-          <w:b/>
-          <w:bCs/>
-          <w:sz w:val="32"/>
-          <w:szCs w:val="32"/>
-          <w:lang w:bidi="fa-IR"/>
-        </w:rPr>
-        <w:t>00 ,</w:t>
+        <w:t>300 ,</w:t>
       </w:r>
       <w:proofErr w:type="gramEnd"/>
       <w:r>
@@ -2459,7 +2419,7 @@
         </w:tabs>
         <w:bidi/>
         <w:rPr>
-          <w:rFonts w:cs="B Nazanin" w:hint="cs"/>
+          <w:rFonts w:cs="B Nazanin"/>
           <w:b/>
           <w:bCs/>
           <w:sz w:val="26"/>
@@ -2673,6 +2633,7 @@
     <w:lsdException w:name="HTML Sample" w:semiHidden="1" w:unhideWhenUsed="1"/>
     <w:lsdException w:name="HTML Typewriter" w:semiHidden="1" w:unhideWhenUsed="1"/>
     <w:lsdException w:name="HTML Variable" w:semiHidden="1" w:unhideWhenUsed="1"/>
+    <w:lsdException w:name="Normal Table" w:semiHidden="1" w:unhideWhenUsed="1"/>
     <w:lsdException w:name="annotation subject" w:semiHidden="1" w:unhideWhenUsed="1"/>
     <w:lsdException w:name="No List" w:semiHidden="1" w:unhideWhenUsed="1"/>
     <w:lsdException w:name="Outline List 1" w:semiHidden="1" w:unhideWhenUsed="1"/>
@@ -2715,8 +2676,11 @@
     <w:lsdException w:name="Table Contemporary" w:semiHidden="1" w:unhideWhenUsed="1"/>
     <w:lsdException w:name="Table Elegant" w:semiHidden="1" w:unhideWhenUsed="1"/>
     <w:lsdException w:name="Table Professional" w:semiHidden="1" w:unhideWhenUsed="1"/>
+    <w:lsdException w:name="Table Subtle 1" w:semiHidden="1" w:unhideWhenUsed="1"/>
     <w:lsdException w:name="Table Subtle 2" w:semiHidden="1" w:unhideWhenUsed="1"/>
     <w:lsdException w:name="Table Web 1" w:semiHidden="1" w:unhideWhenUsed="1"/>
+    <w:lsdException w:name="Table Web 2" w:semiHidden="1" w:unhideWhenUsed="1"/>
+    <w:lsdException w:name="Table Web 3" w:semiHidden="1" w:unhideWhenUsed="1"/>
     <w:lsdException w:name="Balloon Text" w:semiHidden="1" w:unhideWhenUsed="1"/>
     <w:lsdException w:name="Table Grid" w:uiPriority="39"/>
     <w:lsdException w:name="Table Theme" w:semiHidden="1" w:unhideWhenUsed="1"/>

</xml_diff>